<commit_message>
cambio en los excel
</commit_message>
<xml_diff>
--- a/Proyecto.docx
+++ b/Proyecto.docx
@@ -1697,25 +1697,69 @@
           <w:sz w:val="24"/>
           <w:szCs w:val="24"/>
         </w:rPr>
+        <w:t>(Todos los procesos realizados para responder esta pregunta se encuentran en el archivo Objetivo#1.ipynb con su respectiva explicación)</w:t>
+      </w:r>
+    </w:p>
+    <w:p>
+      <w:pPr>
+        <w:pStyle w:val="Prrafodelista"/>
+        <w:numPr>
+          <w:ilvl w:val="0"/>
+          <w:numId w:val="4"/>
+        </w:numPr>
+        <w:jc w:val="both"/>
+        <w:rPr>
+          <w:rFonts w:ascii="Arial" w:hAnsi="Arial" w:cs="Arial"/>
+          <w:b/>
+          <w:bCs/>
+          <w:sz w:val="24"/>
+          <w:szCs w:val="24"/>
+        </w:rPr>
+      </w:pPr>
+      <w:r>
+        <w:rPr>
+          <w:rFonts w:ascii="Arial" w:hAnsi="Arial" w:cs="Arial"/>
+          <w:i/>
+          <w:iCs/>
+          <w:sz w:val="24"/>
+          <w:szCs w:val="24"/>
+        </w:rPr>
+        <w:lastRenderedPageBreak/>
+        <w:t>¿Están importando más vehículos nuevos o usados?</w:t>
+      </w:r>
+      <w:r>
+        <w:rPr>
+          <w:rFonts w:ascii="Arial" w:hAnsi="Arial" w:cs="Arial"/>
+          <w:sz w:val="24"/>
+          <w:szCs w:val="24"/>
+        </w:rPr>
+        <w:t xml:space="preserve"> </w:t>
+      </w:r>
+      <w:r>
+        <w:rPr>
+          <w:rFonts w:ascii="Arial" w:hAnsi="Arial" w:cs="Arial"/>
+          <w:sz w:val="24"/>
+          <w:szCs w:val="24"/>
+        </w:rPr>
         <w:t>(Todos los procesos realizados para responder esta pregunta se encuentran en el archivo Objetivo#</w:t>
       </w:r>
-      <w:proofErr w:type="gramStart"/>
-      <w:r>
-        <w:rPr>
-          <w:rFonts w:ascii="Arial" w:hAnsi="Arial" w:cs="Arial"/>
-          <w:sz w:val="24"/>
-          <w:szCs w:val="24"/>
-        </w:rPr>
-        <w:t>1.ipynb</w:t>
-      </w:r>
-      <w:proofErr w:type="gramEnd"/>
-      <w:r>
-        <w:rPr>
-          <w:rFonts w:ascii="Arial" w:hAnsi="Arial" w:cs="Arial"/>
-          <w:sz w:val="24"/>
-          <w:szCs w:val="24"/>
-        </w:rPr>
-        <w:t xml:space="preserve"> con su respectiva explicación)</w:t>
+      <w:r>
+        <w:rPr>
+          <w:rFonts w:ascii="Arial" w:hAnsi="Arial" w:cs="Arial"/>
+          <w:sz w:val="24"/>
+          <w:szCs w:val="24"/>
+        </w:rPr>
+        <w:t>2</w:t>
+      </w:r>
+      <w:bookmarkStart w:id="0" w:name="_GoBack"/>
+      <w:bookmarkEnd w:id="0"/>
+      <w:r>
+        <w:rPr>
+          <w:rFonts w:ascii="Arial" w:hAnsi="Arial" w:cs="Arial"/>
+          <w:sz w:val="24"/>
+          <w:szCs w:val="24"/>
+        </w:rPr>
+        <w:t>.ipynb con su respectiva explicación)</w:t>
       </w:r>
     </w:p>
     <w:p>
@@ -1727,12 +1771,26 @@
           <w:rFonts w:ascii="Arial" w:hAnsi="Arial" w:cs="Arial"/>
           <w:b/>
           <w:bCs/>
-          <w:sz w:val="24"/>
-          <w:szCs w:val="24"/>
-        </w:rPr>
-      </w:pPr>
-      <w:bookmarkStart w:id="0" w:name="_GoBack"/>
-      <w:bookmarkEnd w:id="0"/>
+          <w:i/>
+          <w:iCs/>
+          <w:sz w:val="24"/>
+          <w:szCs w:val="24"/>
+        </w:rPr>
+      </w:pPr>
+    </w:p>
+    <w:p>
+      <w:pPr>
+        <w:pStyle w:val="Prrafodelista"/>
+        <w:ind w:left="1440"/>
+        <w:jc w:val="both"/>
+        <w:rPr>
+          <w:rFonts w:ascii="Arial" w:hAnsi="Arial" w:cs="Arial"/>
+          <w:b/>
+          <w:bCs/>
+          <w:sz w:val="24"/>
+          <w:szCs w:val="24"/>
+        </w:rPr>
+      </w:pPr>
     </w:p>
     <w:p>
       <w:pPr>

</xml_diff>